<commit_message>
Correcao no doc de Interecao com usuario
</commit_message>
<xml_diff>
--- a/docs/Modelagem de Análise/Visão de Interação com o Usuário/Visão de Interação com Usuário do Projeto AVALIADOR DE DESEMPENHO Vrs 1.0.docx
+++ b/docs/Modelagem de Análise/Visão de Interação com o Usuário/Visão de Interação com Usuário do Projeto AVALIADOR DE DESEMPENHO Vrs 1.0.docx
@@ -77,7 +77,7 @@
         <w:pStyle w:val="Ttulo1"/>
       </w:pPr>
       <w:r>
-        <w:t>Nome do projeto</w:t>
+        <w:t>Avaliador de desempenho</w:t>
       </w:r>
     </w:p>
     <w:p>
@@ -95,7 +95,61 @@
       </w:r>
     </w:p>
     <w:p/>
-    <w:p/>
+    <w:p>
+      <w:r>
+        <w:rPr>
+          <w:noProof/>
+        </w:rPr>
+        <w:drawing>
+          <wp:inline distT="0" distB="0" distL="0" distR="0" wp14:anchorId="06D2E5D4" wp14:editId="4902AF39">
+            <wp:extent cx="8863965" cy="2770505"/>
+            <wp:effectExtent l="0" t="0" r="0" b="0"/>
+            <wp:docPr id="5" name="Imagem 5"/>
+            <wp:cNvGraphicFramePr>
+              <a:graphicFrameLocks xmlns:a="http://schemas.openxmlformats.org/drawingml/2006/main" noChangeAspect="1"/>
+            </wp:cNvGraphicFramePr>
+            <a:graphic xmlns:a="http://schemas.openxmlformats.org/drawingml/2006/main">
+              <a:graphicData uri="http://schemas.openxmlformats.org/drawingml/2006/picture">
+                <pic:pic xmlns:pic="http://schemas.openxmlformats.org/drawingml/2006/picture">
+                  <pic:nvPicPr>
+                    <pic:cNvPr id="0" name="Picture 3"/>
+                    <pic:cNvPicPr>
+                      <a:picLocks noChangeAspect="1" noChangeArrowheads="1"/>
+                    </pic:cNvPicPr>
+                  </pic:nvPicPr>
+                  <pic:blipFill>
+                    <a:blip r:embed="rId9" cstate="print">
+                      <a:extLst>
+                        <a:ext uri="{28A0092B-C50C-407E-A947-70E740481C1C}">
+                          <a14:useLocalDpi xmlns:a14="http://schemas.microsoft.com/office/drawing/2010/main" val="0"/>
+                        </a:ext>
+                      </a:extLst>
+                    </a:blip>
+                    <a:srcRect/>
+                    <a:stretch>
+                      <a:fillRect/>
+                    </a:stretch>
+                  </pic:blipFill>
+                  <pic:spPr bwMode="auto">
+                    <a:xfrm>
+                      <a:off x="0" y="0"/>
+                      <a:ext cx="8863965" cy="2770505"/>
+                    </a:xfrm>
+                    <a:prstGeom prst="rect">
+                      <a:avLst/>
+                    </a:prstGeom>
+                    <a:noFill/>
+                    <a:ln>
+                      <a:noFill/>
+                    </a:ln>
+                  </pic:spPr>
+                </pic:pic>
+              </a:graphicData>
+            </a:graphic>
+          </wp:inline>
+        </w:drawing>
+      </w:r>
+    </w:p>
     <w:p>
       <w:r>
         <w:rPr>
@@ -118,7 +172,7 @@
                     <pic:cNvPicPr/>
                   </pic:nvPicPr>
                   <pic:blipFill>
-                    <a:blip r:embed="rId9">
+                    <a:blip r:embed="rId10">
                       <a:extLst>
                         <a:ext uri="{28A0092B-C50C-407E-A947-70E740481C1C}">
                           <a14:useLocalDpi xmlns:a14="http://schemas.microsoft.com/office/drawing/2010/main" val="0"/>
@@ -167,7 +221,7 @@
                     <pic:cNvPicPr/>
                   </pic:nvPicPr>
                   <pic:blipFill>
-                    <a:blip r:embed="rId10">
+                    <a:blip r:embed="rId11">
                       <a:extLst>
                         <a:ext uri="{28A0092B-C50C-407E-A947-70E740481C1C}">
                           <a14:useLocalDpi xmlns:a14="http://schemas.microsoft.com/office/drawing/2010/main" val="0"/>
@@ -194,12 +248,12 @@
         </w:drawing>
       </w:r>
     </w:p>
+    <w:p/>
     <w:p>
       <w:pPr>
         <w:pStyle w:val="Ttulo2"/>
       </w:pPr>
       <w:r>
-        <w:lastRenderedPageBreak/>
         <w:t>Caso de uso &lt;</w:t>
       </w:r>
       <w:r>
@@ -209,12 +263,67 @@
         <w:t>&gt;</w:t>
       </w:r>
     </w:p>
-    <w:p/>
     <w:p>
       <w:r>
         <w:rPr>
           <w:noProof/>
         </w:rPr>
+        <w:drawing>
+          <wp:inline distT="0" distB="0" distL="0" distR="0" wp14:anchorId="35A5BFCD" wp14:editId="37723FB2">
+            <wp:extent cx="8863965" cy="2882265"/>
+            <wp:effectExtent l="0" t="0" r="0" b="0"/>
+            <wp:docPr id="1" name="Imagem 1"/>
+            <wp:cNvGraphicFramePr>
+              <a:graphicFrameLocks xmlns:a="http://schemas.openxmlformats.org/drawingml/2006/main" noChangeAspect="1"/>
+            </wp:cNvGraphicFramePr>
+            <a:graphic xmlns:a="http://schemas.openxmlformats.org/drawingml/2006/main">
+              <a:graphicData uri="http://schemas.openxmlformats.org/drawingml/2006/picture">
+                <pic:pic xmlns:pic="http://schemas.openxmlformats.org/drawingml/2006/picture">
+                  <pic:nvPicPr>
+                    <pic:cNvPr id="0" name="Picture 1"/>
+                    <pic:cNvPicPr>
+                      <a:picLocks noChangeAspect="1" noChangeArrowheads="1"/>
+                    </pic:cNvPicPr>
+                  </pic:nvPicPr>
+                  <pic:blipFill>
+                    <a:blip r:embed="rId12" cstate="print">
+                      <a:extLst>
+                        <a:ext uri="{28A0092B-C50C-407E-A947-70E740481C1C}">
+                          <a14:useLocalDpi xmlns:a14="http://schemas.microsoft.com/office/drawing/2010/main" val="0"/>
+                        </a:ext>
+                      </a:extLst>
+                    </a:blip>
+                    <a:srcRect/>
+                    <a:stretch>
+                      <a:fillRect/>
+                    </a:stretch>
+                  </pic:blipFill>
+                  <pic:spPr bwMode="auto">
+                    <a:xfrm>
+                      <a:off x="0" y="0"/>
+                      <a:ext cx="8863965" cy="2882265"/>
+                    </a:xfrm>
+                    <a:prstGeom prst="rect">
+                      <a:avLst/>
+                    </a:prstGeom>
+                    <a:noFill/>
+                    <a:ln>
+                      <a:noFill/>
+                    </a:ln>
+                  </pic:spPr>
+                </pic:pic>
+              </a:graphicData>
+            </a:graphic>
+          </wp:inline>
+        </w:drawing>
+      </w:r>
+    </w:p>
+    <w:p>
+      <w:r>
+        <w:rPr>
+          <w:noProof/>
+        </w:rPr>
+        <w:lastRenderedPageBreak/>
         <w:drawing>
           <wp:inline distT="0" distB="0" distL="0" distR="0" wp14:anchorId="4E0E03A1" wp14:editId="560F27D5">
             <wp:extent cx="6729984" cy="4796431"/>
@@ -231,7 +340,7 @@
                     <pic:cNvPicPr/>
                   </pic:nvPicPr>
                   <pic:blipFill>
-                    <a:blip r:embed="rId11">
+                    <a:blip r:embed="rId13">
                       <a:extLst>
                         <a:ext uri="{28A0092B-C50C-407E-A947-70E740481C1C}">
                           <a14:useLocalDpi xmlns:a14="http://schemas.microsoft.com/office/drawing/2010/main" val="0"/>
@@ -406,7 +515,7 @@
     </w:tbl>
     <w:p/>
     <w:sectPr>
-      <w:headerReference w:type="default" r:id="rId12"/>
+      <w:headerReference w:type="default" r:id="rId14"/>
       <w:pgSz w:w="16839" w:h="11907" w:orient="landscape" w:code="9"/>
       <w:pgMar w:top="1440" w:right="1440" w:bottom="1440" w:left="1440" w:header="720" w:footer="864" w:gutter="0"/>
       <w:cols w:space="720"/>
@@ -568,11 +677,11 @@
         </mc:Choice>
         <mc:Fallback>
           <w:pict>
-            <v:shapetype id="_x0000_t202" coordsize="21600,21600" o:spt="202" path="m,l,21600r21600,l21600,xe">
+            <v:shapetype w14:anchorId="450C4072" id="_x0000_t202" coordsize="21600,21600" o:spt="202" path="m,l,21600r21600,l21600,xe">
               <v:stroke joinstyle="miter"/>
               <v:path gradientshapeok="t" o:connecttype="rect"/>
             </v:shapetype>
-            <v:shape id="Caixa de Texto 22" o:spid="_x0000_s1026" type="#_x0000_t202" style="position:absolute;margin-left:-24.5pt;margin-top:0;width:26.7pt;height:14.4pt;z-index:251659264;visibility:visible;mso-wrap-style:square;mso-width-percent:0;mso-height-percent:0;mso-wrap-distance-left:9pt;mso-wrap-distance-top:0;mso-wrap-distance-right:9pt;mso-wrap-distance-bottom:0;mso-position-horizontal:right;mso-position-horizontal-relative:left-margin-area;mso-position-vertical:absolute;mso-position-vertical-relative:bottom-margin-area;mso-width-percent:0;mso-height-percent:0;mso-width-relative:margin;mso-height-relative:margin;v-text-anchor:top" o:gfxdata="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" filled="f" stroked="f" strokeweight=".5pt">
+            <v:shape id="Caixa de Texto 22" o:spid="_x0000_s1026" type="#_x0000_t202" style="position:absolute;margin-left:-24.5pt;margin-top:0;width:26.7pt;height:14.4pt;z-index:251659264;visibility:visible;mso-wrap-style:square;mso-width-percent:0;mso-height-percent:0;mso-wrap-distance-left:9pt;mso-wrap-distance-top:0;mso-wrap-distance-right:9pt;mso-wrap-distance-bottom:0;mso-position-horizontal:right;mso-position-horizontal-relative:left-margin-area;mso-position-vertical:absolute;mso-position-vertical-relative:bottom-margin-area;mso-width-percent:0;mso-height-percent:0;mso-width-relative:margin;mso-height-relative:margin;v-text-anchor:top" o:gfxdata="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" filled="f" stroked="f" strokeweight=".5pt">
               <v:textbox style="mso-fit-shape-to-text:t" inset="0,0,0,0">
                 <w:txbxContent>
                   <w:p>
@@ -1165,6 +1274,7 @@
     <w:lsdException w:name="HTML Sample" w:semiHidden="1" w:unhideWhenUsed="1"/>
     <w:lsdException w:name="HTML Typewriter" w:semiHidden="1" w:unhideWhenUsed="1"/>
     <w:lsdException w:name="HTML Variable" w:semiHidden="1" w:unhideWhenUsed="1"/>
+    <w:lsdException w:name="Normal Table" w:semiHidden="1" w:unhideWhenUsed="1"/>
     <w:lsdException w:name="annotation subject" w:semiHidden="1" w:unhideWhenUsed="1"/>
     <w:lsdException w:name="No List" w:semiHidden="1" w:unhideWhenUsed="1"/>
     <w:lsdException w:name="Outline List 1" w:semiHidden="1" w:unhideWhenUsed="1"/>
@@ -1207,8 +1317,11 @@
     <w:lsdException w:name="Table Contemporary" w:semiHidden="1" w:unhideWhenUsed="1"/>
     <w:lsdException w:name="Table Elegant" w:semiHidden="1" w:unhideWhenUsed="1"/>
     <w:lsdException w:name="Table Professional" w:semiHidden="1" w:unhideWhenUsed="1"/>
+    <w:lsdException w:name="Table Subtle 1" w:semiHidden="1" w:unhideWhenUsed="1"/>
     <w:lsdException w:name="Table Subtle 2" w:semiHidden="1" w:unhideWhenUsed="1"/>
     <w:lsdException w:name="Table Web 1" w:semiHidden="1" w:unhideWhenUsed="1"/>
+    <w:lsdException w:name="Table Web 2" w:semiHidden="1" w:unhideWhenUsed="1"/>
+    <w:lsdException w:name="Table Web 3" w:semiHidden="1" w:unhideWhenUsed="1"/>
     <w:lsdException w:name="Balloon Text" w:semiHidden="1" w:unhideWhenUsed="1"/>
     <w:lsdException w:name="Table Grid" w:uiPriority="39"/>
     <w:lsdException w:name="Table Theme" w:semiHidden="1" w:unhideWhenUsed="1"/>
@@ -2107,6 +2220,7 @@
     <w:rsid w:val="003C1E1D"/>
     <w:rsid w:val="003E69AB"/>
     <w:rsid w:val="00561C3B"/>
+    <w:rsid w:val="00657D4D"/>
     <w:rsid w:val="00704804"/>
     <w:rsid w:val="007A3602"/>
     <w:rsid w:val="00851622"/>
@@ -2265,6 +2379,7 @@
     <w:lsdException w:name="HTML Sample" w:semiHidden="1" w:unhideWhenUsed="1"/>
     <w:lsdException w:name="HTML Typewriter" w:semiHidden="1" w:unhideWhenUsed="1"/>
     <w:lsdException w:name="HTML Variable" w:semiHidden="1" w:unhideWhenUsed="1"/>
+    <w:lsdException w:name="Normal Table" w:semiHidden="1" w:unhideWhenUsed="1"/>
     <w:lsdException w:name="annotation subject" w:semiHidden="1" w:unhideWhenUsed="1"/>
     <w:lsdException w:name="No List" w:semiHidden="1" w:unhideWhenUsed="1"/>
     <w:lsdException w:name="Outline List 1" w:semiHidden="1" w:unhideWhenUsed="1"/>
@@ -2307,8 +2422,11 @@
     <w:lsdException w:name="Table Contemporary" w:semiHidden="1" w:unhideWhenUsed="1"/>
     <w:lsdException w:name="Table Elegant" w:semiHidden="1" w:unhideWhenUsed="1"/>
     <w:lsdException w:name="Table Professional" w:semiHidden="1" w:unhideWhenUsed="1"/>
+    <w:lsdException w:name="Table Subtle 1" w:semiHidden="1" w:unhideWhenUsed="1"/>
     <w:lsdException w:name="Table Subtle 2" w:semiHidden="1" w:unhideWhenUsed="1"/>
     <w:lsdException w:name="Table Web 1" w:semiHidden="1" w:unhideWhenUsed="1"/>
+    <w:lsdException w:name="Table Web 2" w:semiHidden="1" w:unhideWhenUsed="1"/>
+    <w:lsdException w:name="Table Web 3" w:semiHidden="1" w:unhideWhenUsed="1"/>
     <w:lsdException w:name="Balloon Text" w:semiHidden="1" w:unhideWhenUsed="1"/>
     <w:lsdException w:name="Table Grid" w:uiPriority="39"/>
     <w:lsdException w:name="Table Theme" w:semiHidden="1" w:unhideWhenUsed="1"/>

</xml_diff>